<commit_message>
Pushed updates to program
</commit_message>
<xml_diff>
--- a/Coursework Report.docx
+++ b/Coursework Report.docx
@@ -469,8 +469,6 @@
       <w:r>
         <w:t>algorithm to cut out nodes that are further away than the goal node</w:t>
       </w:r>
-      <w:bookmarkStart w:id="0" w:name="_GoBack"/>
-      <w:bookmarkEnd w:id="0"/>
     </w:p>
     <w:p>
       <w:pPr>
@@ -515,6 +513,17 @@
       <w:r>
         <w:t>Searches every possible node until it reaches the goal node</w:t>
       </w:r>
+    </w:p>
+    <w:p/>
+    <w:p>
+      <w:pPr>
+        <w:pStyle w:val="Heading3"/>
+      </w:pPr>
+      <w:r>
+        <w:t>For this project I will be using a mix of Dijkstra’s Algorithm and Iterative Deepening Search. I believe Dijkstra’s Algorithm is slower than Iterative Deepening Search, while IDS isn’t as easy to use in a ‘real life’ situation, like the cave mapping. I will try and use the best of both techniques.</w:t>
+      </w:r>
+      <w:bookmarkStart w:id="0" w:name="_GoBack"/>
+      <w:bookmarkEnd w:id="0"/>
     </w:p>
     <w:sectPr>
       <w:pgSz w:w="11906" w:h="16838"/>

</xml_diff>